<commit_message>
Correcciones finales de la publicación
</commit_message>
<xml_diff>
--- a/Documentos/2001-06_reporte_seminario.docx
+++ b/Documentos/2001-06_reporte_seminario.docx
@@ -416,15 +416,7 @@
               <w:pStyle w:val="Sinespaciado"/>
             </w:pPr>
             <w:r>
-              <w:t xml:space="preserve">No. </w:t>
-            </w:r>
-            <w:proofErr w:type="spellStart"/>
-            <w:r>
-              <w:t>Ctrl</w:t>
-            </w:r>
-            <w:proofErr w:type="spellEnd"/>
-            <w:r>
-              <w:t>.</w:t>
+              <w:t>No. Ctrl.</w:t>
             </w:r>
           </w:p>
         </w:tc>
@@ -451,13 +443,8 @@
             <w:pPr>
               <w:pStyle w:val="Sinespaciado"/>
             </w:pPr>
-            <w:proofErr w:type="spellStart"/>
-            <w:r>
-              <w:t>Sem</w:t>
-            </w:r>
-            <w:proofErr w:type="spellEnd"/>
-            <w:r>
-              <w:t>.</w:t>
+            <w:r>
+              <w:t>Sem.</w:t>
             </w:r>
           </w:p>
         </w:tc>
@@ -7822,6 +7809,7 @@
           <w:id w:val="831879572"/>
           <w:citation/>
         </w:sdtPr>
+        <w:sdtEndPr/>
         <w:sdtContent>
           <w:r>
             <w:rPr>
@@ -7886,6 +7874,7 @@
           <w:id w:val="-298464852"/>
           <w:citation/>
         </w:sdtPr>
+        <w:sdtEndPr/>
         <w:sdtContent>
           <w:r>
             <w:rPr>
@@ -7976,6 +7965,7 @@
           <w:id w:val="398873463"/>
           <w:citation/>
         </w:sdtPr>
+        <w:sdtEndPr/>
         <w:sdtContent>
           <w:r>
             <w:rPr>
@@ -8103,6 +8093,7 @@
           <w:id w:val="-334686251"/>
           <w:citation/>
         </w:sdtPr>
+        <w:sdtEndPr/>
         <w:sdtContent>
           <w:r>
             <w:rPr>
@@ -8251,6 +8242,7 @@
           <w:id w:val="-679740019"/>
           <w:citation/>
         </w:sdtPr>
+        <w:sdtEndPr/>
         <w:sdtContent>
           <w:r>
             <w:rPr>
@@ -8311,33 +8303,15 @@
           <w:sz w:val="24"/>
           <w:szCs w:val="24"/>
         </w:rPr>
-        <w:t xml:space="preserve">desde el 2010 hasta el 2018 el Trastorno Depresivo Mayor se ha presentado en el estado de Chiapas como un fenómeno social y médico, que ha ido en aumento y ha aquejado a la población hasta el día de </w:t>
-      </w:r>
-      <w:proofErr w:type="gramStart"/>
-      <w:r>
-        <w:rPr>
-          <w:rFonts w:ascii="Arial" w:hAnsi="Arial" w:cs="Arial"/>
-          <w:sz w:val="24"/>
-          <w:szCs w:val="24"/>
-        </w:rPr>
-        <w:t xml:space="preserve">hoy </w:t>
-      </w:r>
-      <w:r>
-        <w:rPr>
-          <w:rFonts w:ascii="Arial" w:hAnsi="Arial" w:cs="Arial"/>
-          <w:sz w:val="24"/>
-          <w:szCs w:val="24"/>
-        </w:rPr>
-        <w:t>.</w:t>
-      </w:r>
-      <w:proofErr w:type="gramEnd"/>
-      <w:r>
-        <w:rPr>
-          <w:rFonts w:ascii="Arial" w:hAnsi="Arial" w:cs="Arial"/>
-          <w:sz w:val="24"/>
-          <w:szCs w:val="24"/>
-        </w:rPr>
-        <w:t xml:space="preserve"> </w:t>
+        <w:t xml:space="preserve">desde el 2010 hasta el 2018 el Trastorno Depresivo Mayor se ha presentado en el estado de Chiapas como un fenómeno social y médico, que ha ido en aumento y ha aquejado a la población hasta el día de hoy </w:t>
+      </w:r>
+      <w:r>
+        <w:rPr>
+          <w:rFonts w:ascii="Arial" w:hAnsi="Arial" w:cs="Arial"/>
+          <w:sz w:val="24"/>
+          <w:szCs w:val="24"/>
+        </w:rPr>
+        <w:t xml:space="preserve">. </w:t>
       </w:r>
       <w:r>
         <w:rPr>
@@ -8385,6 +8359,7 @@
           <w:id w:val="1426921475"/>
           <w:citation/>
         </w:sdtPr>
+        <w:sdtEndPr/>
         <w:sdtContent>
           <w:r>
             <w:rPr>
@@ -15752,43 +15727,7 @@
           <w:sz w:val="24"/>
           <w:szCs w:val="24"/>
         </w:rPr>
-        <w:t xml:space="preserve">Actualmente Chiapas está muy rezagado a nivel tecnológico. Si bien se han buscado avances en las nuevas maneras de aprendizaje mediante el Machine- </w:t>
-      </w:r>
-      <w:proofErr w:type="spellStart"/>
-      <w:r>
-        <w:rPr>
-          <w:rFonts w:ascii="Arial" w:hAnsi="Arial" w:cs="Arial"/>
-          <w:sz w:val="24"/>
-          <w:szCs w:val="24"/>
-        </w:rPr>
-        <w:t>Learning</w:t>
-      </w:r>
-      <w:proofErr w:type="spellEnd"/>
-      <w:r>
-        <w:rPr>
-          <w:rFonts w:ascii="Arial" w:hAnsi="Arial" w:cs="Arial"/>
-          <w:sz w:val="24"/>
-          <w:szCs w:val="24"/>
-        </w:rPr>
-        <w:t xml:space="preserve"> o los </w:t>
-      </w:r>
-      <w:proofErr w:type="spellStart"/>
-      <w:r>
-        <w:rPr>
-          <w:rFonts w:ascii="Arial" w:hAnsi="Arial" w:cs="Arial"/>
-          <w:sz w:val="24"/>
-          <w:szCs w:val="24"/>
-        </w:rPr>
-        <w:t>bots</w:t>
-      </w:r>
-      <w:proofErr w:type="spellEnd"/>
-      <w:r>
-        <w:rPr>
-          <w:rFonts w:ascii="Arial" w:hAnsi="Arial" w:cs="Arial"/>
-          <w:sz w:val="24"/>
-          <w:szCs w:val="24"/>
-        </w:rPr>
-        <w:t xml:space="preserve"> de soporte técnico, hay mucho campo por abordar mediante la inteligencia artificial. Hasta el día de hoy no existe como tal una red neuronal capaz de identificar los factores depresivos y pensamientos suicidas que puede padecer una persona. Según el INEGI, del año 1994 al 2018 se han reportado oficialmente un gran número de defunciones a nivel mundial a causa del suicidio, únicamente en el 2018 se reportaron 6,808 defunciones, de las cuales un porcentaje de 8.1% son muertes por suicidio de manera violenta por entidad federativa, además se estableció que el 0.6% no sabe si alguna vez se sintió deprimido, el 66.9% nunca se sintió deprimido y el 32.5% padeció el trastorno depresivo mayor</w:t>
+        <w:t>Actualmente Chiapas está muy rezagado a nivel tecnológico. Si bien se han buscado avances en las nuevas maneras de aprendizaje mediante el Machine- Learning o los bots de soporte técnico, hay mucho campo por abordar mediante la inteligencia artificial. Hasta el día de hoy no existe como tal una red neuronal capaz de identificar los factores depresivos y pensamientos suicidas que puede padecer una persona. Según el INEGI, del año 1994 al 2018 se han reportado oficialmente un gran número de defunciones a nivel mundial a causa del suicidio, únicamente en el 2018 se reportaron 6,808 defunciones, de las cuales un porcentaje de 8.1% son muertes por suicidio de manera violenta por entidad federativa, además se estableció que el 0.6% no sabe si alguna vez se sintió deprimido, el 66.9% nunca se sintió deprimido y el 32.5% padeció el trastorno depresivo mayor</w:t>
       </w:r>
       <w:r>
         <w:rPr>
@@ -15808,6 +15747,7 @@
           <w:id w:val="-2034020839"/>
           <w:citation/>
         </w:sdtPr>
+        <w:sdtEndPr/>
         <w:sdtContent>
           <w:r>
             <w:rPr>
@@ -16013,25 +15953,7 @@
           <w:szCs w:val="24"/>
         </w:rPr>
         <w:lastRenderedPageBreak/>
-        <w:t xml:space="preserve">Se sabe que la depresión es un tema serio, </w:t>
-      </w:r>
-      <w:proofErr w:type="spellStart"/>
-      <w:r>
-        <w:rPr>
-          <w:rFonts w:ascii="Arial" w:hAnsi="Arial" w:cs="Arial"/>
-          <w:sz w:val="24"/>
-          <w:szCs w:val="24"/>
-        </w:rPr>
-        <w:t>Elsayed</w:t>
-      </w:r>
-      <w:proofErr w:type="spellEnd"/>
-      <w:r>
-        <w:rPr>
-          <w:rFonts w:ascii="Arial" w:hAnsi="Arial" w:cs="Arial"/>
-          <w:sz w:val="24"/>
-          <w:szCs w:val="24"/>
-        </w:rPr>
-        <w:t xml:space="preserve"> et al. </w:t>
+        <w:t xml:space="preserve">Se sabe que la depresión es un tema serio, Elsayed et al. </w:t>
       </w:r>
       <w:sdt>
         <w:sdtPr>
@@ -16043,6 +15965,7 @@
           <w:id w:val="-1951235939"/>
           <w:citation/>
         </w:sdtPr>
+        <w:sdtEndPr/>
         <w:sdtContent>
           <w:r>
             <w:rPr>
@@ -16125,6 +16048,7 @@
           <w:id w:val="-696767636"/>
           <w:citation/>
         </w:sdtPr>
+        <w:sdtEndPr/>
         <w:sdtContent>
           <w:r>
             <w:rPr>
@@ -16195,25 +16119,7 @@
           <w:sz w:val="24"/>
           <w:szCs w:val="24"/>
         </w:rPr>
-        <w:t xml:space="preserve">Teniendo en cuenta que la depresión involucra cambios a nivel celular, y no solo en la mente, es necesario que una persona esté consciente de que está sufriendo de ese trastorno para que estén dispuestas a pedir ayuda profesional. Un tratamiento, o programa que ha probado ser efectivo, usa como instrumento de investigación el inventario de depresión de Beck-II (BDI-II) utilizando la prueba estadística t de </w:t>
-      </w:r>
-      <w:proofErr w:type="spellStart"/>
-      <w:r>
-        <w:rPr>
-          <w:rFonts w:ascii="Arial" w:hAnsi="Arial" w:cs="Arial"/>
-          <w:sz w:val="24"/>
-          <w:szCs w:val="24"/>
-        </w:rPr>
-        <w:t>Student</w:t>
-      </w:r>
-      <w:proofErr w:type="spellEnd"/>
-      <w:r>
-        <w:rPr>
-          <w:rFonts w:ascii="Arial" w:hAnsi="Arial" w:cs="Arial"/>
-          <w:sz w:val="24"/>
-          <w:szCs w:val="24"/>
-        </w:rPr>
-        <w:t xml:space="preserve"> con un margen de error de 0.01. C </w:t>
+        <w:t xml:space="preserve">Teniendo en cuenta que la depresión involucra cambios a nivel celular, y no solo en la mente, es necesario que una persona esté consciente de que está sufriendo de ese trastorno para que estén dispuestas a pedir ayuda profesional. Un tratamiento, o programa que ha probado ser efectivo, usa como instrumento de investigación el inventario de depresión de Beck-II (BDI-II) utilizando la prueba estadística t de Student con un margen de error de 0.01. C </w:t>
       </w:r>
       <w:sdt>
         <w:sdtPr>
@@ -16225,6 +16131,7 @@
           <w:id w:val="1441877180"/>
           <w:citation/>
         </w:sdtPr>
+        <w:sdtEndPr/>
         <w:sdtContent>
           <w:r>
             <w:rPr>
@@ -16298,6 +16205,7 @@
           <w:id w:val="-1349636134"/>
           <w:citation/>
         </w:sdtPr>
+        <w:sdtEndPr/>
         <w:sdtContent>
           <w:r>
             <w:rPr>
@@ -16372,23 +16280,13 @@
           <w:szCs w:val="24"/>
         </w:rPr>
       </w:pPr>
-      <w:proofErr w:type="spellStart"/>
-      <w:r>
-        <w:rPr>
-          <w:rFonts w:ascii="Arial" w:hAnsi="Arial" w:cs="Arial"/>
-          <w:sz w:val="24"/>
-          <w:szCs w:val="24"/>
-        </w:rPr>
-        <w:t>Fausett</w:t>
-      </w:r>
-      <w:proofErr w:type="spellEnd"/>
-      <w:r>
-        <w:rPr>
-          <w:rFonts w:ascii="Arial" w:hAnsi="Arial" w:cs="Arial"/>
-          <w:sz w:val="24"/>
-          <w:szCs w:val="24"/>
-        </w:rPr>
-        <w:t xml:space="preserve"> </w:t>
+      <w:r>
+        <w:rPr>
+          <w:rFonts w:ascii="Arial" w:hAnsi="Arial" w:cs="Arial"/>
+          <w:sz w:val="24"/>
+          <w:szCs w:val="24"/>
+        </w:rPr>
+        <w:t xml:space="preserve">Fausett </w:t>
       </w:r>
       <w:sdt>
         <w:sdtPr>
@@ -16400,6 +16298,7 @@
           <w:id w:val="1042713891"/>
           <w:citation/>
         </w:sdtPr>
+        <w:sdtEndPr/>
         <w:sdtContent>
           <w:r>
             <w:rPr>
@@ -16452,25 +16351,7 @@
           <w:sz w:val="24"/>
           <w:szCs w:val="24"/>
         </w:rPr>
-        <w:t xml:space="preserve"> menciona que, las Redes Neuronales Artificiales (RNA) son básicamente sistemas de procesamiento de información, </w:t>
-      </w:r>
-      <w:proofErr w:type="gramStart"/>
-      <w:r>
-        <w:rPr>
-          <w:rFonts w:ascii="Arial" w:hAnsi="Arial" w:cs="Arial"/>
-          <w:sz w:val="24"/>
-          <w:szCs w:val="24"/>
-        </w:rPr>
-        <w:t>y</w:t>
-      </w:r>
-      <w:proofErr w:type="gramEnd"/>
-      <w:r>
-        <w:rPr>
-          <w:rFonts w:ascii="Arial" w:hAnsi="Arial" w:cs="Arial"/>
-          <w:sz w:val="24"/>
-          <w:szCs w:val="24"/>
-        </w:rPr>
-        <w:t xml:space="preserve"> además, estas surgen de la necesidad de construir un sistema con cierta “inteligencia”, capaz de aprender de manera autónoma. En sí, la idea central en los sistemas de redes neuronales artificiales consiste en lograr resolver cifras con eficiencia y rapidez con la que el cerebro la realizaría.</w:t>
+        <w:t xml:space="preserve"> menciona que, las Redes Neuronales Artificiales (RNA) son básicamente sistemas de procesamiento de información, y además, estas surgen de la necesidad de construir un sistema con cierta “inteligencia”, capaz de aprender de manera autónoma. En sí, la idea central en los sistemas de redes neuronales artificiales consiste en lograr resolver cifras con eficiencia y rapidez con la que el cerebro la realizaría.</w:t>
       </w:r>
     </w:p>
     <w:p>
@@ -17022,6 +16903,7 @@
           <w:id w:val="1970236770"/>
           <w:citation/>
         </w:sdtPr>
+        <w:sdtEndPr/>
         <w:sdtContent>
           <w:r>
             <w:rPr>
@@ -17138,6 +17020,7 @@
           <w:id w:val="792171604"/>
           <w:citation/>
         </w:sdtPr>
+        <w:sdtEndPr/>
         <w:sdtContent>
           <w:r>
             <w:rPr>
@@ -17253,6 +17136,7 @@
           <w:id w:val="-119071116"/>
           <w:citation/>
         </w:sdtPr>
+        <w:sdtEndPr/>
         <w:sdtContent>
           <w:r>
             <w:rPr>
@@ -17353,6 +17237,7 @@
           <w:id w:val="871043044"/>
           <w:citation/>
         </w:sdtPr>
+        <w:sdtEndPr/>
         <w:sdtContent>
           <w:r>
             <w:rPr>
@@ -17487,6 +17372,7 @@
           <w:id w:val="1368953290"/>
           <w:citation/>
         </w:sdtPr>
+        <w:sdtEndPr/>
         <w:sdtContent>
           <w:r>
             <w:rPr>
@@ -17621,6 +17507,7 @@
           <w:id w:val="201443627"/>
           <w:citation/>
         </w:sdtPr>
+        <w:sdtEndPr/>
         <w:sdtContent>
           <w:r>
             <w:rPr>
@@ -17685,6 +17572,7 @@
           <w:id w:val="526298486"/>
           <w:citation/>
         </w:sdtPr>
+        <w:sdtEndPr/>
         <w:sdtContent>
           <w:r>
             <w:rPr>
@@ -17760,6 +17648,7 @@
           <w:id w:val="-1434890896"/>
           <w:citation/>
         </w:sdtPr>
+        <w:sdtEndPr/>
         <w:sdtContent>
           <w:r>
             <w:rPr>
@@ -17876,6 +17765,7 @@
           <w:id w:val="1870486097"/>
           <w:citation/>
         </w:sdtPr>
+        <w:sdtEndPr/>
         <w:sdtContent>
           <w:r>
             <w:rPr>
@@ -18080,6 +17970,7 @@
           <w:id w:val="-303614643"/>
           <w:citation/>
         </w:sdtPr>
+        <w:sdtEndPr/>
         <w:sdtContent>
           <w:r>
             <w:rPr>
@@ -18196,6 +18087,7 @@
           <w:id w:val="1054116678"/>
           <w:citation/>
         </w:sdtPr>
+        <w:sdtEndPr/>
         <w:sdtContent>
           <w:r>
             <w:rPr>
@@ -18270,6 +18162,7 @@
           <w:id w:val="560224061"/>
           <w:citation/>
         </w:sdtPr>
+        <w:sdtEndPr/>
         <w:sdtContent>
           <w:r>
             <w:rPr>
@@ -18386,6 +18279,7 @@
           <w:id w:val="-272548672"/>
           <w:citation/>
         </w:sdtPr>
+        <w:sdtEndPr/>
         <w:sdtContent>
           <w:r>
             <w:rPr>
@@ -18466,6 +18360,7 @@
           <w:id w:val="1311282987"/>
           <w:citation/>
         </w:sdtPr>
+        <w:sdtEndPr/>
         <w:sdtContent>
           <w:r>
             <w:rPr>
@@ -18584,6 +18479,7 @@
           <w:id w:val="-1642498234"/>
           <w:citation/>
         </w:sdtPr>
+        <w:sdtEndPr/>
         <w:sdtContent>
           <w:r>
             <w:rPr>
@@ -20633,17 +20529,8 @@
                 <w:sz w:val="24"/>
                 <w:lang w:val="es-MX"/>
               </w:rPr>
-              <w:t xml:space="preserve">En la siguiente tabla contiene información por parte del INEGI acerca de la mortalidad por depresión a nivel </w:t>
-            </w:r>
-            <w:proofErr w:type="gramStart"/>
-            <w:r>
-              <w:rPr>
-                <w:sz w:val="24"/>
-                <w:lang w:val="es-MX"/>
-              </w:rPr>
-              <w:t>nacional .</w:t>
-            </w:r>
-            <w:proofErr w:type="gramEnd"/>
+              <w:t>En la siguiente tabla contiene información por parte del INEGI acerca de la mortalidad por depresión a nivel nacional .</w:t>
+            </w:r>
           </w:p>
         </w:tc>
       </w:tr>
@@ -22902,6 +22789,7 @@
           <w:id w:val="-721445855"/>
           <w:citation/>
         </w:sdtPr>
+        <w:sdtEndPr/>
         <w:sdtContent>
           <w:r>
             <w:rPr>
@@ -22982,25 +22870,7 @@
           <w:sz w:val="24"/>
           <w:szCs w:val="24"/>
         </w:rPr>
-        <w:t xml:space="preserve">Así como los estudios exploratorios se interesan fundamentalmente en descubrir, los descriptivos se centran en medir con la mayor precisión posible. Como menciona </w:t>
-      </w:r>
-      <w:proofErr w:type="spellStart"/>
-      <w:r>
-        <w:rPr>
-          <w:rFonts w:ascii="Arial" w:hAnsi="Arial" w:cs="Arial"/>
-          <w:sz w:val="24"/>
-          <w:szCs w:val="24"/>
-        </w:rPr>
-        <w:t>Selltiz</w:t>
-      </w:r>
-      <w:proofErr w:type="spellEnd"/>
-      <w:r>
-        <w:rPr>
-          <w:rFonts w:ascii="Arial" w:hAnsi="Arial" w:cs="Arial"/>
-          <w:sz w:val="24"/>
-          <w:szCs w:val="24"/>
-        </w:rPr>
-        <w:t xml:space="preserve"> </w:t>
+        <w:t xml:space="preserve">Así como los estudios exploratorios se interesan fundamentalmente en descubrir, los descriptivos se centran en medir con la mayor precisión posible. Como menciona Selltiz </w:t>
       </w:r>
       <w:sdt>
         <w:sdtPr>
@@ -23012,6 +22882,7 @@
           <w:id w:val="-383708219"/>
           <w:citation/>
         </w:sdtPr>
+        <w:sdtEndPr/>
         <w:sdtContent>
           <w:r>
             <w:rPr>
@@ -23094,6 +22965,7 @@
           <w:id w:val="1340428414"/>
           <w:citation/>
         </w:sdtPr>
+        <w:sdtEndPr/>
         <w:sdtContent>
           <w:r>
             <w:rPr>
@@ -23321,6 +23193,7 @@
           <w:id w:val="1281073535"/>
           <w:citation/>
         </w:sdtPr>
+        <w:sdtEndPr/>
         <w:sdtContent>
           <w:r>
             <w:rPr>
@@ -26776,16 +26649,7 @@
           <w:sz w:val="24"/>
           <w:szCs w:val="24"/>
         </w:rPr>
-        <w:t xml:space="preserve">En el aprendizaje profundo, las redes neuronales son modelos estructurados en capas apiladas una sobre otra, cuyo principal objetivo es resolver los problemas de la misma manera que un cerebro humano. </w:t>
-      </w:r>
-      <w:proofErr w:type="spellStart"/>
-      <w:r>
-        <w:rPr>
-          <w:rFonts w:ascii="Arial" w:hAnsi="Arial" w:cs="Arial"/>
-          <w:sz w:val="24"/>
-          <w:szCs w:val="24"/>
-        </w:rPr>
-        <w:t>Ch</w:t>
+        <w:t>En el aprendizaje profundo, las redes neuronales son modelos estructurados en capas apiladas una sobre otra, cuyo principal objetivo es resolver los problemas de la misma manera que un cerebro humano. Ch</w:t>
       </w:r>
       <w:r>
         <w:rPr>
@@ -26803,7 +26667,6 @@
         </w:rPr>
         <w:t>llet</w:t>
       </w:r>
-      <w:proofErr w:type="spellEnd"/>
       <w:r>
         <w:rPr>
           <w:rFonts w:ascii="Arial" w:hAnsi="Arial" w:cs="Arial"/>
@@ -26822,6 +26685,7 @@
           <w:id w:val="513968820"/>
           <w:citation/>
         </w:sdtPr>
+        <w:sdtEndPr/>
         <w:sdtContent>
           <w:r>
             <w:rPr>
@@ -26882,43 +26746,7 @@
           <w:sz w:val="24"/>
           <w:szCs w:val="24"/>
         </w:rPr>
-        <w:t xml:space="preserve">nos asegura que el termino red neuronal es una referencia a la neurobiología, pero a pesar de esto, los modelos de aprendizaje profundo no son modelos del cerebro. Se han usado para resolver una gran cantidad de tareas, como por ejemplo visión por computadora o el reconocimiento de voz, los cuales son muy difíciles de resolver utilizando la programación basada en reglas. El </w:t>
-      </w:r>
-      <w:proofErr w:type="spellStart"/>
-      <w:r>
-        <w:rPr>
-          <w:rFonts w:ascii="Arial" w:hAnsi="Arial" w:cs="Arial"/>
-          <w:sz w:val="24"/>
-          <w:szCs w:val="24"/>
-        </w:rPr>
-        <w:t>framework</w:t>
-      </w:r>
-      <w:proofErr w:type="spellEnd"/>
-      <w:r>
-        <w:rPr>
-          <w:rFonts w:ascii="Arial" w:hAnsi="Arial" w:cs="Arial"/>
-          <w:sz w:val="24"/>
-          <w:szCs w:val="24"/>
-        </w:rPr>
-        <w:t xml:space="preserve"> que utilizaremos para el desarrollo de las redes neuronales será </w:t>
-      </w:r>
-      <w:proofErr w:type="spellStart"/>
-      <w:r>
-        <w:rPr>
-          <w:rFonts w:ascii="Arial" w:hAnsi="Arial" w:cs="Arial"/>
-          <w:sz w:val="24"/>
-          <w:szCs w:val="24"/>
-        </w:rPr>
-        <w:t>Keras</w:t>
-      </w:r>
-      <w:proofErr w:type="spellEnd"/>
-      <w:r>
-        <w:rPr>
-          <w:rFonts w:ascii="Arial" w:hAnsi="Arial" w:cs="Arial"/>
-          <w:sz w:val="24"/>
-          <w:szCs w:val="24"/>
-        </w:rPr>
-        <w:t>, con el lenguaje Python.</w:t>
+        <w:t>nos asegura que el termino red neuronal es una referencia a la neurobiología, pero a pesar de esto, los modelos de aprendizaje profundo no son modelos del cerebro. Se han usado para resolver una gran cantidad de tareas, como por ejemplo visión por computadora o el reconocimiento de voz, los cuales son muy difíciles de resolver utilizando la programación basada en reglas. El framework que utilizaremos para el desarrollo de las redes neuronales será Keras, con el lenguaje Python.</w:t>
       </w:r>
     </w:p>
     <w:p>
@@ -27020,47 +26848,7 @@
         <w:t xml:space="preserve"> </w:t>
       </w:r>
       <w:r>
-        <w:t>En cuanto a los parámetros, se utilizará la función de pérdida “</w:t>
-      </w:r>
-      <w:proofErr w:type="spellStart"/>
-      <w:r>
-        <w:t>categorical_crossentropy</w:t>
-      </w:r>
-      <w:proofErr w:type="spellEnd"/>
-      <w:r>
-        <w:t>” debido a que es la función por excelencia para los problemas de clasificación multiclase, la capa de salida implementará la función de activación “</w:t>
-      </w:r>
-      <w:proofErr w:type="spellStart"/>
-      <w:r>
-        <w:t>softmax</w:t>
-      </w:r>
-      <w:proofErr w:type="spellEnd"/>
-      <w:r>
-        <w:t>” ya que esta función permite que los datos de salida de la red sean una distribución de probabilidades, cuya suma total dará como resultado 1, lo cual asegura que solamente una etiqueta será asignada a cada una de las muestras de entrada. El optimizador será “</w:t>
-      </w:r>
-      <w:proofErr w:type="spellStart"/>
-      <w:r>
-        <w:t>RMSProp</w:t>
-      </w:r>
-      <w:proofErr w:type="spellEnd"/>
-      <w:r>
-        <w:t xml:space="preserve">”, ya que es el mejor optimizador que nos proporciona el </w:t>
-      </w:r>
-      <w:proofErr w:type="spellStart"/>
-      <w:r>
-        <w:t>framework</w:t>
-      </w:r>
-      <w:proofErr w:type="spellEnd"/>
-      <w:r>
-        <w:t xml:space="preserve"> </w:t>
-      </w:r>
-      <w:proofErr w:type="spellStart"/>
-      <w:r>
-        <w:t>Keras</w:t>
-      </w:r>
-      <w:proofErr w:type="spellEnd"/>
-      <w:r>
-        <w:t xml:space="preserve"> para problemas de clasificación.</w:t>
+        <w:t>En cuanto a los parámetros, se utilizará la función de pérdida “categorical_crossentropy” debido a que es la función por excelencia para los problemas de clasificación multiclase, la capa de salida implementará la función de activación “softmax” ya que esta función permite que los datos de salida de la red sean una distribución de probabilidades, cuya suma total dará como resultado 1, lo cual asegura que solamente una etiqueta será asignada a cada una de las muestras de entrada. El optimizador será “RMSProp”, ya que es el mejor optimizador que nos proporciona el framework Keras para problemas de clasificación.</w:t>
       </w:r>
     </w:p>
     <w:p>
@@ -27212,20 +27000,9 @@
           <w:bCs/>
           <w:color w:val="auto"/>
         </w:rPr>
-        <w:t xml:space="preserve"> - Función </w:t>
-      </w:r>
-      <w:proofErr w:type="spellStart"/>
-      <w:r>
-        <w:rPr>
-          <w:rFonts w:ascii="Arial" w:hAnsi="Arial" w:cs="Arial"/>
-          <w:b/>
-          <w:bCs/>
-          <w:color w:val="auto"/>
-        </w:rPr>
-        <w:t>Softmax</w:t>
+        <w:t xml:space="preserve"> - Función Softmax</w:t>
       </w:r>
       <w:bookmarkEnd w:id="49"/>
-      <w:proofErr w:type="spellEnd"/>
     </w:p>
     <w:p/>
     <w:p>
@@ -27449,23 +27226,7 @@
         <w:t xml:space="preserve">. Para que esta red neuronal se active, primero se deberá llegar a la conclusión de que el paciente sufre de depresión. </w:t>
       </w:r>
       <w:r>
-        <w:t>En este caso se nos presenta un problema de clasificación binaria o de “dos clases” (un sí o no), por lo que la función de perdida que utilizaremos será “</w:t>
-      </w:r>
-      <w:proofErr w:type="spellStart"/>
-      <w:r>
-        <w:t>binary_crossentropy</w:t>
-      </w:r>
-      <w:proofErr w:type="spellEnd"/>
-      <w:r>
-        <w:t>” debido a que es la mejor opción para problemas cuya salida arrojará una probabilidad (siendo los valores cercanos a 0 la probabilidad de que el paciente no refiera ideación suicida y cercanos a 1 que sí). La capa de salida tendrá una sola neurona debido a que la salida será un valor probabilístico y por ende escalar, y esta última capa tendrá como función de activación “</w:t>
-      </w:r>
-      <w:proofErr w:type="spellStart"/>
-      <w:r>
-        <w:t>sigmoid</w:t>
-      </w:r>
-      <w:proofErr w:type="spellEnd"/>
-      <w:r>
-        <w:t>” debido a que esta función de activación, para todos los valores de x, solamente puede arrojar datos entre 0 y 1.</w:t>
+        <w:t>En este caso se nos presenta un problema de clasificación binaria o de “dos clases” (un sí o no), por lo que la función de perdida que utilizaremos será “binary_crossentropy” debido a que es la mejor opción para problemas cuya salida arrojará una probabilidad (siendo los valores cercanos a 0 la probabilidad de que el paciente no refiera ideación suicida y cercanos a 1 que sí). La capa de salida tendrá una sola neurona debido a que la salida será un valor probabilístico y por ende escalar, y esta última capa tendrá como función de activación “sigmoid” debido a que esta función de activación, para todos los valores de x, solamente puede arrojar datos entre 0 y 1.</w:t>
       </w:r>
       <w:r>
         <w:rPr>
@@ -27626,20 +27387,9 @@
           <w:bCs/>
           <w:color w:val="auto"/>
         </w:rPr>
-        <w:t xml:space="preserve"> - Función </w:t>
-      </w:r>
-      <w:proofErr w:type="spellStart"/>
-      <w:r>
-        <w:rPr>
-          <w:rFonts w:ascii="Arial" w:hAnsi="Arial" w:cs="Arial"/>
-          <w:b/>
-          <w:bCs/>
-          <w:color w:val="auto"/>
-        </w:rPr>
-        <w:t>Sigmoid</w:t>
+        <w:t xml:space="preserve"> - Función Sigmoid</w:t>
       </w:r>
       <w:bookmarkEnd w:id="51"/>
-      <w:proofErr w:type="spellEnd"/>
     </w:p>
     <w:p>
       <w:pPr>
@@ -27718,6 +27468,7 @@
           <w:id w:val="-1769308092"/>
           <w:citation/>
         </w:sdtPr>
+        <w:sdtEndPr/>
         <w:sdtContent>
           <w:r>
             <w:rPr>
@@ -28029,25 +27780,7 @@
           <w:szCs w:val="24"/>
         </w:rPr>
         <w:lastRenderedPageBreak/>
-        <w:t>personas que sufran de trastorno distímico, y por último de personas que no sufran ninguno de estos trastornos. Es importante llenar el dataset con la mayor cantidad de datos que nos sean posibles, para que no haya ningún riesgo de que la red no pueda aprender debido a la deficiencia de datos (</w:t>
-      </w:r>
-      <w:proofErr w:type="spellStart"/>
-      <w:r>
-        <w:rPr>
-          <w:rFonts w:ascii="Arial" w:hAnsi="Arial" w:cs="Arial"/>
-          <w:sz w:val="24"/>
-          <w:szCs w:val="24"/>
-        </w:rPr>
-        <w:t>underfitting</w:t>
-      </w:r>
-      <w:proofErr w:type="spellEnd"/>
-      <w:r>
-        <w:rPr>
-          <w:rFonts w:ascii="Arial" w:hAnsi="Arial" w:cs="Arial"/>
-          <w:sz w:val="24"/>
-          <w:szCs w:val="24"/>
-        </w:rPr>
-        <w:t>).</w:t>
+        <w:t>personas que sufran de trastorno distímico, y por último de personas que no sufran ninguno de estos trastornos. Es importante llenar el dataset con la mayor cantidad de datos que nos sean posibles, para que no haya ningún riesgo de que la red no pueda aprender debido a la deficiencia de datos (underfitting).</w:t>
       </w:r>
     </w:p>
     <w:p>
@@ -28245,43 +27978,7 @@
           <w:sz w:val="24"/>
           <w:szCs w:val="24"/>
         </w:rPr>
-        <w:t xml:space="preserve">Se creará un método que permita codificar los datos almacenados en la base de conocimientos, convirtiéndolas a valores numéricos. Esto debido a que las redes neuronales artificiales trabajan por medio de valores numéricos, con el propósito de realizar los cálculos matemáticos para cada una de las variables presentes en las columnas del dataset. Al tratarse de 3 problemas de clasificación, se realizará el procedimiento conocido como </w:t>
-      </w:r>
-      <w:proofErr w:type="spellStart"/>
-      <w:r>
-        <w:rPr>
-          <w:rFonts w:ascii="Arial" w:hAnsi="Arial" w:cs="Arial"/>
-          <w:sz w:val="24"/>
-          <w:szCs w:val="24"/>
-        </w:rPr>
-        <w:t>one-hot</w:t>
-      </w:r>
-      <w:proofErr w:type="spellEnd"/>
-      <w:r>
-        <w:rPr>
-          <w:rFonts w:ascii="Arial" w:hAnsi="Arial" w:cs="Arial"/>
-          <w:sz w:val="24"/>
-          <w:szCs w:val="24"/>
-        </w:rPr>
-        <w:t xml:space="preserve"> </w:t>
-      </w:r>
-      <w:proofErr w:type="spellStart"/>
-      <w:r>
-        <w:rPr>
-          <w:rFonts w:ascii="Arial" w:hAnsi="Arial" w:cs="Arial"/>
-          <w:sz w:val="24"/>
-          <w:szCs w:val="24"/>
-        </w:rPr>
-        <w:t>encoding</w:t>
-      </w:r>
-      <w:proofErr w:type="spellEnd"/>
-      <w:r>
-        <w:rPr>
-          <w:rFonts w:ascii="Arial" w:hAnsi="Arial" w:cs="Arial"/>
-          <w:sz w:val="24"/>
-          <w:szCs w:val="24"/>
-        </w:rPr>
-        <w:t xml:space="preserve"> (figura </w:t>
+        <w:t xml:space="preserve">Se creará un método que permita codificar los datos almacenados en la base de conocimientos, convirtiéndolas a valores numéricos. Esto debido a que las redes neuronales artificiales trabajan por medio de valores numéricos, con el propósito de realizar los cálculos matemáticos para cada una de las variables presentes en las columnas del dataset. Al tratarse de 3 problemas de clasificación, se realizará el procedimiento conocido como one-hot encoding (figura </w:t>
       </w:r>
       <w:r>
         <w:rPr>
@@ -28297,43 +27994,7 @@
           <w:sz w:val="24"/>
           <w:szCs w:val="24"/>
         </w:rPr>
-        <w:t xml:space="preserve">), que permitirá que los datos almacenados sean convertidos a un equivalente binario, esto es necesario para que las redes neuronales puedan realizar sus operaciones internas y clasificar los datos de una manera correcta, evitando problemas en el entrenamiento como por ejemplo </w:t>
-      </w:r>
-      <w:proofErr w:type="spellStart"/>
-      <w:r>
-        <w:rPr>
-          <w:rFonts w:ascii="Arial" w:hAnsi="Arial" w:cs="Arial"/>
-          <w:sz w:val="24"/>
-          <w:szCs w:val="24"/>
-        </w:rPr>
-        <w:t>underfitting</w:t>
-      </w:r>
-      <w:proofErr w:type="spellEnd"/>
-      <w:r>
-        <w:rPr>
-          <w:rFonts w:ascii="Arial" w:hAnsi="Arial" w:cs="Arial"/>
-          <w:sz w:val="24"/>
-          <w:szCs w:val="24"/>
-        </w:rPr>
-        <w:t xml:space="preserve"> u </w:t>
-      </w:r>
-      <w:proofErr w:type="spellStart"/>
-      <w:r>
-        <w:rPr>
-          <w:rFonts w:ascii="Arial" w:hAnsi="Arial" w:cs="Arial"/>
-          <w:sz w:val="24"/>
-          <w:szCs w:val="24"/>
-        </w:rPr>
-        <w:t>overfitting</w:t>
-      </w:r>
-      <w:proofErr w:type="spellEnd"/>
-      <w:r>
-        <w:rPr>
-          <w:rFonts w:ascii="Arial" w:hAnsi="Arial" w:cs="Arial"/>
-          <w:sz w:val="24"/>
-          <w:szCs w:val="24"/>
-        </w:rPr>
-        <w:t>. Estos procedimientos de codificación serán llevados a cabo al momento de ejecución, por lo que el dataset no se verá afectado en un principio.</w:t>
+        <w:t>), que permitirá que los datos almacenados sean convertidos a un equivalente binario, esto es necesario para que las redes neuronales puedan realizar sus operaciones internas y clasificar los datos de una manera correcta, evitando problemas en el entrenamiento como por ejemplo underfitting u overfitting. Estos procedimientos de codificación serán llevados a cabo al momento de ejecución, por lo que el dataset no se verá afectado en un principio.</w:t>
       </w:r>
     </w:p>
     <w:p>
@@ -28470,9 +28131,8 @@
           <w:bCs/>
           <w:color w:val="auto"/>
         </w:rPr>
-        <w:t xml:space="preserve"> - Ejemplo de </w:t>
-      </w:r>
-      <w:proofErr w:type="spellStart"/>
+        <w:t xml:space="preserve"> - Ejemplo de One</w:t>
+      </w:r>
       <w:r>
         <w:rPr>
           <w:rFonts w:ascii="Arial" w:hAnsi="Arial" w:cs="Arial"/>
@@ -28480,9 +28140,8 @@
           <w:bCs/>
           <w:color w:val="auto"/>
         </w:rPr>
-        <w:t>One</w:t>
-      </w:r>
-      <w:proofErr w:type="spellEnd"/>
+        <w:t>-</w:t>
+      </w:r>
       <w:r>
         <w:rPr>
           <w:rFonts w:ascii="Arial" w:hAnsi="Arial" w:cs="Arial"/>
@@ -28490,18 +28149,31 @@
           <w:bCs/>
           <w:color w:val="auto"/>
         </w:rPr>
-        <w:t>-</w:t>
-      </w:r>
-      <w:r>
+        <w:t>Hot Encoding</w:t>
+      </w:r>
+      <w:bookmarkEnd w:id="55"/>
+    </w:p>
+    <w:p>
+      <w:pPr>
+        <w:jc w:val="both"/>
+        <w:rPr>
+          <w:rFonts w:ascii="Arial" w:hAnsi="Arial" w:cs="Arial"/>
+          <w:sz w:val="24"/>
+          <w:szCs w:val="24"/>
+        </w:rPr>
+      </w:pPr>
+    </w:p>
+    <w:p>
+      <w:pPr>
+        <w:pStyle w:val="Ttulo3"/>
         <w:rPr>
           <w:rFonts w:ascii="Arial" w:hAnsi="Arial" w:cs="Arial"/>
           <w:b/>
           <w:bCs/>
           <w:color w:val="auto"/>
         </w:rPr>
-        <w:t xml:space="preserve">Hot </w:t>
-      </w:r>
-      <w:proofErr w:type="spellStart"/>
+      </w:pPr>
+      <w:bookmarkStart w:id="56" w:name="_Toc41523434"/>
       <w:r>
         <w:rPr>
           <w:rFonts w:ascii="Arial" w:hAnsi="Arial" w:cs="Arial"/>
@@ -28509,10 +28181,9 @@
           <w:bCs/>
           <w:color w:val="auto"/>
         </w:rPr>
-        <w:t>Encoding</w:t>
-      </w:r>
-      <w:bookmarkEnd w:id="55"/>
-      <w:proofErr w:type="spellEnd"/>
+        <w:t>3.2.4 Funcionalidad del Proyecto</w:t>
+      </w:r>
+      <w:bookmarkEnd w:id="56"/>
     </w:p>
     <w:p>
       <w:pPr>
@@ -28526,28 +28197,6 @@
     </w:p>
     <w:p>
       <w:pPr>
-        <w:pStyle w:val="Ttulo3"/>
-        <w:rPr>
-          <w:rFonts w:ascii="Arial" w:hAnsi="Arial" w:cs="Arial"/>
-          <w:b/>
-          <w:bCs/>
-          <w:color w:val="auto"/>
-        </w:rPr>
-      </w:pPr>
-      <w:bookmarkStart w:id="56" w:name="_Toc41523434"/>
-      <w:r>
-        <w:rPr>
-          <w:rFonts w:ascii="Arial" w:hAnsi="Arial" w:cs="Arial"/>
-          <w:b/>
-          <w:bCs/>
-          <w:color w:val="auto"/>
-        </w:rPr>
-        <w:t>3.2.4 Funcionalidad del Proyecto</w:t>
-      </w:r>
-      <w:bookmarkEnd w:id="56"/>
-    </w:p>
-    <w:p>
-      <w:pPr>
         <w:jc w:val="both"/>
         <w:rPr>
           <w:rFonts w:ascii="Arial" w:hAnsi="Arial" w:cs="Arial"/>
@@ -28555,6 +28204,14 @@
           <w:szCs w:val="24"/>
         </w:rPr>
       </w:pPr>
+      <w:r>
+        <w:rPr>
+          <w:rFonts w:ascii="Arial" w:hAnsi="Arial" w:cs="Arial"/>
+          <w:sz w:val="24"/>
+          <w:szCs w:val="24"/>
+        </w:rPr>
+        <w:t>Tanto el servicio web como la red neuronal estarán almacenadas dentro de un hosting en línea. Debido a que estaremos trabajando con el lenguaje Python tanto para el servicio como la red, escogimos a “pythonanywhere” como nuestro hosting utilizando Django como framework para nuestro desarrollo web.</w:t>
+      </w:r>
     </w:p>
     <w:p>
       <w:pPr>
@@ -28571,25 +28228,7 @@
           <w:sz w:val="24"/>
           <w:szCs w:val="24"/>
         </w:rPr>
-        <w:t xml:space="preserve">Tanto el servicio web como la red neuronal estarán almacenadas dentro de un hosting en línea. Debido a que estaremos trabajando con el lenguaje Python tanto para el servicio como la red, escogimos a “pythonanywhere” como nuestro hosting utilizando Django como </w:t>
-      </w:r>
-      <w:proofErr w:type="spellStart"/>
-      <w:r>
-        <w:rPr>
-          <w:rFonts w:ascii="Arial" w:hAnsi="Arial" w:cs="Arial"/>
-          <w:sz w:val="24"/>
-          <w:szCs w:val="24"/>
-        </w:rPr>
-        <w:t>framework</w:t>
-      </w:r>
-      <w:proofErr w:type="spellEnd"/>
-      <w:r>
-        <w:rPr>
-          <w:rFonts w:ascii="Arial" w:hAnsi="Arial" w:cs="Arial"/>
-          <w:sz w:val="24"/>
-          <w:szCs w:val="24"/>
-        </w:rPr>
-        <w:t xml:space="preserve"> para nuestro desarrollo web.</w:t>
+        <w:t>Se contará con la capacidad de 150,000 accesos diarios al sistema. También posibilita el uso de 4,0000 Segundos para CPU directo, estos son los segundos que usa el CPU en el hosting mientras se esté usando de manera directa (para realizar configuraciones con la consola).</w:t>
       </w:r>
     </w:p>
     <w:p>
@@ -28607,43 +28246,7 @@
           <w:sz w:val="24"/>
           <w:szCs w:val="24"/>
         </w:rPr>
-        <w:t>Se contará con la capacidad de 150,000 accesos diarios al sistema. También posibilita el uso de 4,0000 Segundos para CPU directo, estos son los segundos que usa el CPU en el hosting mientras se esté usando de manera directa (para realizar configuraciones con la consola).</w:t>
-      </w:r>
-    </w:p>
-    <w:p>
-      <w:pPr>
-        <w:jc w:val="both"/>
-        <w:rPr>
-          <w:rFonts w:ascii="Arial" w:hAnsi="Arial" w:cs="Arial"/>
-          <w:sz w:val="24"/>
-          <w:szCs w:val="24"/>
-        </w:rPr>
-      </w:pPr>
-      <w:r>
-        <w:rPr>
-          <w:rFonts w:ascii="Arial" w:hAnsi="Arial" w:cs="Arial"/>
-          <w:sz w:val="24"/>
-          <w:szCs w:val="24"/>
-        </w:rPr>
-        <w:t xml:space="preserve">Dada la ligereza con la que cuentan las aplicaciones diseñadas en Django, no se pretende ocupar demasiada memoria, por lo que el mayor uso de esta recaería principalmente en la base del conocimiento. El plan Web </w:t>
-      </w:r>
-      <w:proofErr w:type="spellStart"/>
-      <w:r>
-        <w:rPr>
-          <w:rFonts w:ascii="Arial" w:hAnsi="Arial" w:cs="Arial"/>
-          <w:sz w:val="24"/>
-          <w:szCs w:val="24"/>
-        </w:rPr>
-        <w:t>dev</w:t>
-      </w:r>
-      <w:proofErr w:type="spellEnd"/>
-      <w:r>
-        <w:rPr>
-          <w:rFonts w:ascii="Arial" w:hAnsi="Arial" w:cs="Arial"/>
-          <w:sz w:val="24"/>
-          <w:szCs w:val="24"/>
-        </w:rPr>
-        <w:t xml:space="preserve"> incluye 5 GB de espacio de almacenamiento, pudiendo ser modificado a necesidad y presupuesto.</w:t>
+        <w:t>Dada la ligereza con la que cuentan las aplicaciones diseñadas en Django, no se pretende ocupar demasiada memoria, por lo que el mayor uso de esta recaería principalmente en la base del conocimiento. El plan Web dev incluye 5 GB de espacio de almacenamiento, pudiendo ser modificado a necesidad y presupuesto.</w:t>
       </w:r>
     </w:p>
     <w:p>
@@ -28841,6 +28444,7 @@
           <w:id w:val="-1978904489"/>
           <w:citation/>
         </w:sdtPr>
+        <w:sdtEndPr/>
         <w:sdtContent>
           <w:r>
             <w:rPr>
@@ -29481,25 +29085,7 @@
           <w:sz w:val="24"/>
           <w:szCs w:val="24"/>
         </w:rPr>
-        <w:t xml:space="preserve">Diagramas entidad-relación: Que modelaran el diseño y la arquitectura de la base de datos en la que se guardara no solamente la base de conocimiento, sino que también las cuentas de los usuarios, y los diagnósticos realizados por los especialistas. La herramienta que se utilizará para crear estos diagramas será </w:t>
-      </w:r>
-      <w:proofErr w:type="spellStart"/>
-      <w:r>
-        <w:rPr>
-          <w:rFonts w:ascii="Arial" w:hAnsi="Arial" w:cs="Arial"/>
-          <w:sz w:val="24"/>
-          <w:szCs w:val="24"/>
-        </w:rPr>
-        <w:t>Workbench</w:t>
-      </w:r>
-      <w:proofErr w:type="spellEnd"/>
-      <w:r>
-        <w:rPr>
-          <w:rFonts w:ascii="Arial" w:hAnsi="Arial" w:cs="Arial"/>
-          <w:sz w:val="24"/>
-          <w:szCs w:val="24"/>
-        </w:rPr>
-        <w:t>.</w:t>
+        <w:t>Diagramas entidad-relación: Que modelaran el diseño y la arquitectura de la base de datos en la que se guardara no solamente la base de conocimiento, sino que también las cuentas de los usuarios, y los diagnósticos realizados por los especialistas. La herramienta que se utilizará para crear estos diagramas será Workbench.</w:t>
       </w:r>
     </w:p>
     <w:p>
@@ -29551,9 +29137,8 @@
           <w:szCs w:val="24"/>
           <w:highlight w:val="yellow"/>
         </w:rPr>
-        <w:t xml:space="preserve">Una vez realizado el diseño del sistema es importante comenzar con la programación del mismo, lo primero que se hará será el desarrollo de las bases de datos comenzando con el diseño en </w:t>
-      </w:r>
-      <w:proofErr w:type="spellStart"/>
+        <w:t>Una vez realizado el diseño del sistema es importante comenzar con la programación del mismo, lo primero que se hará será el desarrollo de las bases de datos comenzando con el diseño en Workbench, y la implementación en SQLite</w:t>
+      </w:r>
       <w:r>
         <w:rPr>
           <w:rFonts w:ascii="Arial" w:hAnsi="Arial" w:cs="Arial"/>
@@ -29561,9 +29146,8 @@
           <w:szCs w:val="24"/>
           <w:highlight w:val="yellow"/>
         </w:rPr>
-        <w:t>Workbench</w:t>
-      </w:r>
-      <w:proofErr w:type="spellEnd"/>
+        <w:t xml:space="preserve">. También se construirá el dataset y </w:t>
+      </w:r>
       <w:r>
         <w:rPr>
           <w:rFonts w:ascii="Arial" w:hAnsi="Arial" w:cs="Arial"/>
@@ -29571,7 +29155,7 @@
           <w:szCs w:val="24"/>
           <w:highlight w:val="yellow"/>
         </w:rPr>
-        <w:t>, y la implementación en SQLite</w:t>
+        <w:t xml:space="preserve">se </w:t>
       </w:r>
       <w:r>
         <w:rPr>
@@ -29580,7 +29164,7 @@
           <w:szCs w:val="24"/>
           <w:highlight w:val="yellow"/>
         </w:rPr>
-        <w:t xml:space="preserve">. También se construirá el dataset y </w:t>
+        <w:t>complementará</w:t>
       </w:r>
       <w:r>
         <w:rPr>
@@ -29589,7 +29173,7 @@
           <w:szCs w:val="24"/>
           <w:highlight w:val="yellow"/>
         </w:rPr>
-        <w:t xml:space="preserve">se </w:t>
+        <w:t xml:space="preserve"> </w:t>
       </w:r>
       <w:r>
         <w:rPr>
@@ -29598,85 +29182,7 @@
           <w:szCs w:val="24"/>
           <w:highlight w:val="yellow"/>
         </w:rPr>
-        <w:t>complementará</w:t>
-      </w:r>
-      <w:r>
-        <w:rPr>
-          <w:rFonts w:ascii="Arial" w:hAnsi="Arial" w:cs="Arial"/>
-          <w:sz w:val="24"/>
-          <w:szCs w:val="24"/>
-          <w:highlight w:val="yellow"/>
-        </w:rPr>
-        <w:t xml:space="preserve"> </w:t>
-      </w:r>
-      <w:r>
-        <w:rPr>
-          <w:rFonts w:ascii="Arial" w:hAnsi="Arial" w:cs="Arial"/>
-          <w:sz w:val="24"/>
-          <w:szCs w:val="24"/>
-          <w:highlight w:val="yellow"/>
-        </w:rPr>
-        <w:t xml:space="preserve">con datos de pacientes que hayan padecido de los trastornos mentales mencionados, esto es necesario debido a que para poder realizar cada una de las redes neuronales, deben aprender a partir de datos etiquetados, y para ello es necesario contar con la base de conocimiento. Paralelamente se realizará el módulo web, que será en donde interactuarán los usuarios con el sistema, y conlleva tanto la interfaz gráfica como la conexión con las bases de datos y las redes neuronales. La implementación de las redes neuronales se llevará a cabo con los </w:t>
-      </w:r>
-      <w:proofErr w:type="spellStart"/>
-      <w:r>
-        <w:rPr>
-          <w:rFonts w:ascii="Arial" w:hAnsi="Arial" w:cs="Arial"/>
-          <w:sz w:val="24"/>
-          <w:szCs w:val="24"/>
-          <w:highlight w:val="yellow"/>
-        </w:rPr>
-        <w:t>frameworks</w:t>
-      </w:r>
-      <w:proofErr w:type="spellEnd"/>
-      <w:r>
-        <w:rPr>
-          <w:rFonts w:ascii="Arial" w:hAnsi="Arial" w:cs="Arial"/>
-          <w:sz w:val="24"/>
-          <w:szCs w:val="24"/>
-          <w:highlight w:val="yellow"/>
-        </w:rPr>
-        <w:t xml:space="preserve"> Django y </w:t>
-      </w:r>
-      <w:proofErr w:type="spellStart"/>
-      <w:r>
-        <w:rPr>
-          <w:rFonts w:ascii="Arial" w:hAnsi="Arial" w:cs="Arial"/>
-          <w:sz w:val="24"/>
-          <w:szCs w:val="24"/>
-          <w:highlight w:val="yellow"/>
-        </w:rPr>
-        <w:t>Keras</w:t>
-      </w:r>
-      <w:proofErr w:type="spellEnd"/>
-      <w:r>
-        <w:rPr>
-          <w:rFonts w:ascii="Arial" w:hAnsi="Arial" w:cs="Arial"/>
-          <w:sz w:val="24"/>
-          <w:szCs w:val="24"/>
-          <w:highlight w:val="yellow"/>
-        </w:rPr>
-        <w:t xml:space="preserve">, en el lenguaje Python, mediante la plataforma Anaconda, y se usará </w:t>
-      </w:r>
-      <w:proofErr w:type="spellStart"/>
-      <w:r>
-        <w:rPr>
-          <w:rFonts w:ascii="Arial" w:hAnsi="Arial" w:cs="Arial"/>
-          <w:sz w:val="24"/>
-          <w:szCs w:val="24"/>
-          <w:highlight w:val="yellow"/>
-        </w:rPr>
-        <w:t>SublimeText</w:t>
-      </w:r>
-      <w:proofErr w:type="spellEnd"/>
-      <w:r>
-        <w:rPr>
-          <w:rFonts w:ascii="Arial" w:hAnsi="Arial" w:cs="Arial"/>
-          <w:sz w:val="24"/>
-          <w:szCs w:val="24"/>
-          <w:highlight w:val="yellow"/>
-        </w:rPr>
-        <w:t xml:space="preserve"> para escribir el código.</w:t>
+        <w:t>con datos de pacientes que hayan padecido de los trastornos mentales mencionados, esto es necesario debido a que para poder realizar cada una de las redes neuronales, deben aprender a partir de datos etiquetados, y para ello es necesario contar con la base de conocimiento. Paralelamente se realizará el módulo web, que será en donde interactuarán los usuarios con el sistema, y conlleva tanto la interfaz gráfica como la conexión con las bases de datos y las redes neuronales. La implementación de las redes neuronales se llevará a cabo con los frameworks Django y Keras, en el lenguaje Python, mediante la plataforma Anaconda, y se usará SublimeText para escribir el código.</w:t>
       </w:r>
     </w:p>
     <w:p>
@@ -29736,25 +29242,7 @@
           <w:sz w:val="24"/>
           <w:szCs w:val="24"/>
         </w:rPr>
-        <w:t xml:space="preserve">Para cada una de las redes neuronales, se realizarán pruebas de verificación midiendo variables como la exactitud, precisión, pérdidas en el entrenamiento, y perdidas en la verificación. Estas variables permitirán revisar si la red neuronal presenta algún problema de sub ajuste o sobreajuste, los cuales son los principales defectos en el Deep </w:t>
-      </w:r>
-      <w:proofErr w:type="spellStart"/>
-      <w:r>
-        <w:rPr>
-          <w:rFonts w:ascii="Arial" w:hAnsi="Arial" w:cs="Arial"/>
-          <w:sz w:val="24"/>
-          <w:szCs w:val="24"/>
-        </w:rPr>
-        <w:t>Learning</w:t>
-      </w:r>
-      <w:proofErr w:type="spellEnd"/>
-      <w:r>
-        <w:rPr>
-          <w:rFonts w:ascii="Arial" w:hAnsi="Arial" w:cs="Arial"/>
-          <w:sz w:val="24"/>
-          <w:szCs w:val="24"/>
-        </w:rPr>
-        <w:t>. En el sub ajuste, la red neuronal básicamente no aprende nada de los datos de entrada, y en el sobreajuste la red neuronal aprende demasiado de los datos de entrada que prácticamente memoriza en vez de aprender, por lo que cuando hay nuevos datos para evaluar, esta no sabe cómo hacer una predicción a partir de estos nuevos datos. Se realizarán pruebas en el servicio web tanto de manera local como por medio del hosting, cuando este haya sido subido a internet.</w:t>
+        <w:t>Para cada una de las redes neuronales, se realizarán pruebas de verificación midiendo variables como la exactitud, precisión, pérdidas en el entrenamiento, y perdidas en la verificación. Estas variables permitirán revisar si la red neuronal presenta algún problema de sub ajuste o sobreajuste, los cuales son los principales defectos en el Deep Learning. En el sub ajuste, la red neuronal básicamente no aprende nada de los datos de entrada, y en el sobreajuste la red neuronal aprende demasiado de los datos de entrada que prácticamente memoriza en vez de aprender, por lo que cuando hay nuevos datos para evaluar, esta no sabe cómo hacer una predicción a partir de estos nuevos datos. Se realizarán pruebas en el servicio web tanto de manera local como por medio del hosting, cuando este haya sido subido a internet.</w:t>
       </w:r>
     </w:p>
     <w:p>
@@ -30106,53 +29594,7 @@
           <w:sz w:val="24"/>
           <w:szCs w:val="24"/>
         </w:rPr>
-        <w:t xml:space="preserve"> cédula, puede registrar</w:t>
-      </w:r>
-      <w:bookmarkStart w:id="68" w:name="_GoBack"/>
-      <w:bookmarkEnd w:id="68"/>
-      <w:r>
-        <w:rPr>
-          <w:rFonts w:ascii="Arial" w:hAnsi="Arial" w:cs="Arial"/>
-          <w:sz w:val="24"/>
-          <w:szCs w:val="24"/>
-        </w:rPr>
-        <w:t xml:space="preserve">se en el sistema como un usuario especialista. Para ello el sistema permitirá realizar un </w:t>
-      </w:r>
-      <w:proofErr w:type="spellStart"/>
-      <w:r>
-        <w:rPr>
-          <w:rFonts w:ascii="Arial" w:hAnsi="Arial" w:cs="Arial"/>
-          <w:sz w:val="24"/>
-          <w:szCs w:val="24"/>
-        </w:rPr>
-        <w:t>pre-registro</w:t>
-      </w:r>
-      <w:proofErr w:type="spellEnd"/>
-      <w:r>
-        <w:rPr>
-          <w:rFonts w:ascii="Arial" w:hAnsi="Arial" w:cs="Arial"/>
-          <w:sz w:val="24"/>
-          <w:szCs w:val="24"/>
-        </w:rPr>
-        <w:t xml:space="preserve"> donde el usuario anónimo deberá llenar un formulario con sus datos, de manera que el administrador pueda visualizar a los usuarios anónimos que hayan hecho el </w:t>
-      </w:r>
-      <w:proofErr w:type="spellStart"/>
-      <w:r>
-        <w:rPr>
-          <w:rFonts w:ascii="Arial" w:hAnsi="Arial" w:cs="Arial"/>
-          <w:sz w:val="24"/>
-          <w:szCs w:val="24"/>
-        </w:rPr>
-        <w:t>pre-registro</w:t>
-      </w:r>
-      <w:proofErr w:type="spellEnd"/>
-      <w:r>
-        <w:rPr>
-          <w:rFonts w:ascii="Arial" w:hAnsi="Arial" w:cs="Arial"/>
-          <w:sz w:val="24"/>
-          <w:szCs w:val="24"/>
-        </w:rPr>
-        <w:t xml:space="preserve"> y si cumple los requisitos, aceptarlo como usuario especialista, de lo contrario rechazarlo y eliminar su información. El sistema permitirá que los usuarios especialistas puedan realizar diagnósticos los cuales se guardarán en la base de datos, relacionados al doctor que lo realizó. El especialista podrá visualizar los diagnósticos previamente realizados. El papel del administrador es básicamente manejar las cuentas de usuario, realizar respaldos y hacer actualizaciones al sistema en caso de que se necesite.</w:t>
+        <w:t xml:space="preserve"> cédula, puede registrarse en el sistema como un usuario especialista. Para ello el sistema permitirá realizar un pre-registro donde el usuario anónimo deberá llenar un formulario con sus datos, de manera que el administrador pueda visualizar a los usuarios anónimos que hayan hecho el pre-registro y si cumple los requisitos, aceptarlo como usuario especialista, de lo contrario rechazarlo y eliminar su información. El sistema permitirá que los usuarios especialistas puedan realizar diagnósticos los cuales se guardarán en la base de datos, relacionados al doctor que lo realizó. El especialista podrá visualizar los diagnósticos previamente realizados. El papel del administrador es básicamente manejar las cuentas de usuario, realizar respaldos y hacer actualizaciones al sistema en caso de que se necesite.</w:t>
       </w:r>
     </w:p>
     <w:p>
@@ -30185,7 +29627,7 @@
           <w:color w:val="auto"/>
         </w:rPr>
       </w:pPr>
-      <w:bookmarkStart w:id="69" w:name="_Toc41523444"/>
+      <w:bookmarkStart w:id="68" w:name="_Toc41523444"/>
       <w:r>
         <w:rPr>
           <w:rFonts w:ascii="Arial" w:hAnsi="Arial" w:cs="Arial"/>
@@ -30196,7 +29638,7 @@
         <w:lastRenderedPageBreak/>
         <w:t>4.2.2 Cliente</w:t>
       </w:r>
-      <w:bookmarkEnd w:id="69"/>
+      <w:bookmarkEnd w:id="68"/>
     </w:p>
     <w:p>
       <w:pPr>
@@ -30616,7 +30058,7 @@
           <w:color w:val="auto"/>
         </w:rPr>
       </w:pPr>
-      <w:bookmarkStart w:id="70" w:name="_Toc41523363"/>
+      <w:bookmarkStart w:id="69" w:name="_Toc41523363"/>
       <w:r>
         <w:rPr>
           <w:rFonts w:ascii="Arial" w:hAnsi="Arial" w:cs="Arial"/>
@@ -30699,7 +30141,7 @@
         </w:rPr>
         <w:t xml:space="preserve"> para Ordenadores</w:t>
       </w:r>
-      <w:bookmarkEnd w:id="70"/>
+      <w:bookmarkEnd w:id="69"/>
     </w:p>
     <w:p>
       <w:pPr>
@@ -30887,23 +30329,7 @@
                 <w:sz w:val="23"/>
                 <w:szCs w:val="23"/>
               </w:rPr>
-              <w:t xml:space="preserve">Android 6.0 </w:t>
-            </w:r>
-            <w:proofErr w:type="spellStart"/>
-            <w:r>
-              <w:rPr>
-                <w:sz w:val="23"/>
-                <w:szCs w:val="23"/>
-              </w:rPr>
-              <w:t>MarshMallow</w:t>
-            </w:r>
-            <w:proofErr w:type="spellEnd"/>
-            <w:r>
-              <w:rPr>
-                <w:sz w:val="23"/>
-                <w:szCs w:val="23"/>
-              </w:rPr>
-              <w:t xml:space="preserve"> </w:t>
+              <w:t xml:space="preserve">Android 6.0 MarshMallow </w:t>
             </w:r>
           </w:p>
         </w:tc>
@@ -30950,23 +30376,7 @@
                 <w:sz w:val="23"/>
                 <w:szCs w:val="23"/>
               </w:rPr>
-              <w:t xml:space="preserve">Procesador Intel </w:t>
-            </w:r>
-            <w:proofErr w:type="spellStart"/>
-            <w:r>
-              <w:rPr>
-                <w:sz w:val="23"/>
-                <w:szCs w:val="23"/>
-              </w:rPr>
-              <w:t>Atom</w:t>
-            </w:r>
-            <w:proofErr w:type="spellEnd"/>
-            <w:r>
-              <w:rPr>
-                <w:sz w:val="23"/>
-                <w:szCs w:val="23"/>
-              </w:rPr>
-              <w:t xml:space="preserve">® Z2520 de 1,2 GHz </w:t>
+              <w:t xml:space="preserve">Procesador Intel Atom® Z2520 de 1,2 GHz </w:t>
             </w:r>
           </w:p>
         </w:tc>
@@ -30987,23 +30397,7 @@
                 <w:sz w:val="23"/>
                 <w:szCs w:val="23"/>
               </w:rPr>
-              <w:t xml:space="preserve">Procesador </w:t>
-            </w:r>
-            <w:proofErr w:type="spellStart"/>
-            <w:r>
-              <w:rPr>
-                <w:sz w:val="23"/>
-                <w:szCs w:val="23"/>
-              </w:rPr>
-              <w:t>octa-nucleo</w:t>
-            </w:r>
-            <w:proofErr w:type="spellEnd"/>
-            <w:r>
-              <w:rPr>
-                <w:sz w:val="23"/>
-                <w:szCs w:val="23"/>
-              </w:rPr>
-              <w:t xml:space="preserve"> 64 bits a 2.0 GHz </w:t>
+              <w:t xml:space="preserve">Procesador octa-nucleo 64 bits a 2.0 GHz </w:t>
             </w:r>
           </w:p>
         </w:tc>
@@ -31178,7 +30572,7 @@
           <w:color w:val="auto"/>
         </w:rPr>
       </w:pPr>
-      <w:bookmarkStart w:id="71" w:name="_Toc41523364"/>
+      <w:bookmarkStart w:id="70" w:name="_Toc41523364"/>
       <w:r>
         <w:rPr>
           <w:rFonts w:ascii="Arial" w:hAnsi="Arial" w:cs="Arial"/>
@@ -31270,7 +30664,7 @@
         </w:rPr>
         <w:t>Móviles</w:t>
       </w:r>
-      <w:bookmarkEnd w:id="71"/>
+      <w:bookmarkEnd w:id="70"/>
     </w:p>
     <w:p>
       <w:pPr>
@@ -31292,7 +30686,7 @@
           <w:color w:val="auto"/>
         </w:rPr>
       </w:pPr>
-      <w:bookmarkStart w:id="72" w:name="_Toc41523445"/>
+      <w:bookmarkStart w:id="71" w:name="_Toc41523445"/>
       <w:r>
         <w:rPr>
           <w:rFonts w:ascii="Arial" w:hAnsi="Arial" w:cs="Arial"/>
@@ -31329,7 +30723,7 @@
         </w:rPr>
         <w:t>Servidor</w:t>
       </w:r>
-      <w:bookmarkEnd w:id="72"/>
+      <w:bookmarkEnd w:id="71"/>
     </w:p>
     <w:p>
       <w:pPr>
@@ -31475,7 +30869,7 @@
           <w:color w:val="auto"/>
         </w:rPr>
       </w:pPr>
-      <w:bookmarkStart w:id="73" w:name="_Toc41523446"/>
+      <w:bookmarkStart w:id="72" w:name="_Toc41523446"/>
       <w:r>
         <w:rPr>
           <w:rFonts w:ascii="Arial" w:hAnsi="Arial" w:cs="Arial"/>
@@ -31485,7 +30879,7 @@
         </w:rPr>
         <w:t>4.2.4 Redes Neuronales</w:t>
       </w:r>
-      <w:bookmarkEnd w:id="73"/>
+      <w:bookmarkEnd w:id="72"/>
     </w:p>
     <w:p>
       <w:pPr>
@@ -31538,31 +30932,7 @@
         <w:t>l (Red trastornos en la figura 8),</w:t>
       </w:r>
       <w:r>
-        <w:t xml:space="preserve"> de tipo “clasificación multiclase con una sola etiqueta”, permitirá clasificar si el paciente padece del Trastorno Depresivo Mayor, Trastorno Distímico o ninguno de los anteriores (el paciente solamente puede caer en una de estas situaciones), la capa de salida estará compuesta de tres neuronas, 1 para cada opción. Utilizará la función de pérdida “</w:t>
-      </w:r>
-      <w:proofErr w:type="spellStart"/>
-      <w:r>
-        <w:t>categorical_crossentropy</w:t>
-      </w:r>
-      <w:proofErr w:type="spellEnd"/>
-      <w:r>
-        <w:t>” y la capa de salida implementará la función de activación “</w:t>
-      </w:r>
-      <w:proofErr w:type="spellStart"/>
-      <w:r>
-        <w:t>softmax</w:t>
-      </w:r>
-      <w:proofErr w:type="spellEnd"/>
-      <w:r>
-        <w:t>”. El optimizador será “</w:t>
-      </w:r>
-      <w:proofErr w:type="spellStart"/>
-      <w:r>
-        <w:t>RMSProp</w:t>
-      </w:r>
-      <w:proofErr w:type="spellEnd"/>
-      <w:r>
-        <w:t>”.</w:t>
+        <w:t xml:space="preserve"> de tipo “clasificación multiclase con una sola etiqueta”, permitirá clasificar si el paciente padece del Trastorno Depresivo Mayor, Trastorno Distímico o ninguno de los anteriores (el paciente solamente puede caer en una de estas situaciones), la capa de salida estará compuesta de tres neuronas, 1 para cada opción. Utilizará la función de pérdida “categorical_crossentropy” y la capa de salida implementará la función de activación “softmax”. El optimizador será “RMSProp”.</w:t>
       </w:r>
     </w:p>
     <w:p>
@@ -31613,23 +30983,7 @@
         <w:t>Tercera red neuronal (Red suicidio en la figura 8),</w:t>
       </w:r>
       <w:r>
-        <w:t xml:space="preserve"> predecirá si el paciente presenta pensamientos suicidas o no. Para que esta red neuronal se active, primero se deberá llegar a la conclusión de que el paciente sufre de depresión. La red es de tipo clasificación binaria, la función de perdida que usará es “</w:t>
-      </w:r>
-      <w:proofErr w:type="spellStart"/>
-      <w:r>
-        <w:t>binary_crossentropy</w:t>
-      </w:r>
-      <w:proofErr w:type="spellEnd"/>
-      <w:r>
-        <w:t>”, mientras que la capa de salida tendrá una sola neurona y su función de activación será “</w:t>
-      </w:r>
-      <w:proofErr w:type="spellStart"/>
-      <w:r>
-        <w:t>sigmoid</w:t>
-      </w:r>
-      <w:proofErr w:type="spellEnd"/>
-      <w:r>
-        <w:t xml:space="preserve">”. </w:t>
+        <w:t xml:space="preserve"> predecirá si el paciente presenta pensamientos suicidas o no. Para que esta red neuronal se active, primero se deberá llegar a la conclusión de que el paciente sufre de depresión. La red es de tipo clasificación binaria, la función de perdida que usará es “binary_crossentropy”, mientras que la capa de salida tendrá una sola neurona y su función de activación será “sigmoid”. </w:t>
       </w:r>
       <w:r>
         <w:rPr>
@@ -31659,7 +31013,7 @@
           <w:highlight w:val="yellow"/>
         </w:rPr>
       </w:pPr>
-      <w:bookmarkStart w:id="74" w:name="_Toc41523447"/>
+      <w:bookmarkStart w:id="73" w:name="_Toc41523447"/>
       <w:r>
         <w:rPr>
           <w:rFonts w:ascii="Arial" w:hAnsi="Arial" w:cs="Arial"/>
@@ -31671,7 +31025,7 @@
         </w:rPr>
         <w:t>4.2.5 Bases de Datos</w:t>
       </w:r>
-      <w:bookmarkEnd w:id="74"/>
+      <w:bookmarkEnd w:id="73"/>
     </w:p>
     <w:p>
       <w:pPr>
@@ -31766,7 +31120,7 @@
           <w:color w:val="auto"/>
         </w:rPr>
       </w:pPr>
-      <w:bookmarkStart w:id="75" w:name="_Toc41523448"/>
+      <w:bookmarkStart w:id="74" w:name="_Toc41523448"/>
       <w:r>
         <w:rPr>
           <w:rFonts w:ascii="Arial" w:hAnsi="Arial" w:cs="Arial"/>
@@ -31777,7 +31131,7 @@
         <w:lastRenderedPageBreak/>
         <w:t>4.3 Avance del Proyecto y Que Falta por Hacer</w:t>
       </w:r>
-      <w:bookmarkEnd w:id="75"/>
+      <w:bookmarkEnd w:id="74"/>
     </w:p>
     <w:p>
       <w:pPr>
@@ -32282,7 +31636,7 @@
         <w:br w:type="page"/>
       </w:r>
     </w:p>
-    <w:bookmarkStart w:id="76" w:name="_Toc41523449" w:displacedByCustomXml="next"/>
+    <w:bookmarkStart w:id="75" w:name="_Toc41523449" w:displacedByCustomXml="next"/>
     <w:sdt>
       <w:sdtPr>
         <w:rPr>
@@ -32297,6 +31651,7 @@
           <w:docPartUnique/>
         </w:docPartObj>
       </w:sdtPr>
+      <w:sdtEndPr/>
       <w:sdtContent>
         <w:p>
           <w:pPr>
@@ -32319,7 +31674,7 @@
             </w:rPr>
             <w:t>B</w:t>
           </w:r>
-          <w:bookmarkEnd w:id="76"/>
+          <w:bookmarkEnd w:id="75"/>
           <w:r>
             <w:rPr>
               <w:rFonts w:ascii="Arial" w:hAnsi="Arial" w:cs="Arial"/>
@@ -33258,47 +32613,8 @@
                   <w:szCs w:val="24"/>
                 </w:rPr>
               </w:pPr>
-              <w:r>
-                <w:rPr>
-                  <w:rFonts w:ascii="Arial" w:hAnsi="Arial" w:cs="Arial"/>
-                  <w:noProof/>
-                  <w:sz w:val="24"/>
-                  <w:szCs w:val="24"/>
-                </w:rPr>
-                <w:t xml:space="preserve">OMS. (2 de Septiembre de 2019). </w:t>
-              </w:r>
-              <w:r>
-                <w:rPr>
-                  <w:rFonts w:ascii="Arial" w:hAnsi="Arial" w:cs="Arial"/>
-                  <w:i/>
-                  <w:iCs/>
-                  <w:noProof/>
-                  <w:sz w:val="24"/>
-                  <w:szCs w:val="24"/>
-                </w:rPr>
-                <w:t>Organización Mundial de la Salud</w:t>
-              </w:r>
-              <w:r>
-                <w:rPr>
-                  <w:rFonts w:ascii="Arial" w:hAnsi="Arial" w:cs="Arial"/>
-                  <w:noProof/>
-                  <w:sz w:val="24"/>
-                  <w:szCs w:val="24"/>
-                </w:rPr>
-                <w:t>. Obtenido de Suicidio: https://www.who.int/es/news-room/fact-sheets/detail/suicide</w:t>
-              </w:r>
-            </w:p>
-            <w:p>
-              <w:pPr>
-                <w:pStyle w:val="Bibliografa"/>
-                <w:ind w:left="720" w:hanging="720"/>
-                <w:rPr>
-                  <w:rFonts w:ascii="Arial" w:hAnsi="Arial" w:cs="Arial"/>
-                  <w:noProof/>
-                  <w:sz w:val="24"/>
-                  <w:szCs w:val="24"/>
-                </w:rPr>
-              </w:pPr>
+              <w:bookmarkStart w:id="76" w:name="_GoBack"/>
+              <w:bookmarkEnd w:id="76"/>
               <w:r>
                 <w:rPr>
                   <w:rFonts w:ascii="Arial" w:hAnsi="Arial" w:cs="Arial"/>
@@ -33511,7 +32827,6 @@
                   <w:sz w:val="24"/>
                   <w:szCs w:val="24"/>
                 </w:rPr>
-                <w:lastRenderedPageBreak/>
                 <w:t xml:space="preserve">Selltiz, C., Jahoda,M., Deutsch, M., &amp; C. 5. (1976). </w:t>
               </w:r>
               <w:r>
@@ -33553,6 +32868,7 @@
                   <w:sz w:val="24"/>
                   <w:szCs w:val="24"/>
                 </w:rPr>
+                <w:lastRenderedPageBreak/>
                 <w:t xml:space="preserve">Sommerville, I. (2005). </w:t>
               </w:r>
               <w:r>
@@ -39725,7 +39041,7 @@
 </file>
 
 <file path=customXml/itemProps1.xml><?xml version="1.0" encoding="utf-8"?>
-<ds:datastoreItem xmlns:ds="http://schemas.openxmlformats.org/officeDocument/2006/customXml" ds:itemID="{A639E38D-1898-4EB5-A091-E00BF434FD92}">
+<ds:datastoreItem xmlns:ds="http://schemas.openxmlformats.org/officeDocument/2006/customXml" ds:itemID="{0B366CB1-72CA-47EC-B473-EF84BECD0808}">
   <ds:schemaRefs>
     <ds:schemaRef ds:uri="http://schemas.openxmlformats.org/officeDocument/2006/bibliography"/>
   </ds:schemaRefs>

</xml_diff>